<commit_message>
Fix to typing table for አ  row.
</commit_message>
<xml_diff>
--- a/release/gff/gff_gurage/source/GurageTyping-Gurage.docx
+++ b/release/gff/gff_gurage/source/GurageTyping-Gurage.docx
@@ -1,6 +1,6 @@
 
 <file path=word/document.xml><?xml version="1.0" encoding="utf-8"?>
-<w:document xmlns:wpc="http://schemas.microsoft.com/office/word/2010/wordprocessingCanvas" xmlns:cx="http://schemas.microsoft.com/office/drawing/2014/chartex" xmlns:cx1="http://schemas.microsoft.com/office/drawing/2015/9/8/chartex" xmlns:cx2="http://schemas.microsoft.com/office/drawing/2015/10/21/chartex" xmlns:cx3="http://schemas.microsoft.com/office/drawing/2016/5/9/chartex" xmlns:cx4="http://schemas.microsoft.com/office/drawing/2016/5/10/chartex" xmlns:cx5="http://schemas.microsoft.com/office/drawing/2016/5/11/chartex" xmlns:cx6="http://schemas.microsoft.com/office/drawing/2016/5/12/chartex" xmlns:cx7="http://schemas.microsoft.com/office/drawing/2016/5/13/chartex" xmlns:cx8="http://schemas.microsoft.com/office/drawing/2016/5/14/chartex" xmlns:mc="http://schemas.openxmlformats.org/markup-compatibility/2006" xmlns:aink="http://schemas.microsoft.com/office/drawing/2016/ink" xmlns:am3d="http://schemas.microsoft.com/office/drawing/2017/model3d" xmlns:o="urn:schemas-microsoft-com:office:office" xmlns:r="http://schemas.openxmlformats.org/officeDocument/2006/relationships" xmlns:m="http://schemas.openxmlformats.org/officeDocument/2006/math" xmlns:v="urn:schemas-microsoft-com:vml" xmlns:wp14="http://schemas.microsoft.com/office/word/2010/wordprocessingDrawing" xmlns:wp="http://schemas.openxmlformats.org/drawingml/2006/wordprocessingDrawing" xmlns:w10="urn:schemas-microsoft-com:office:word" xmlns:w="http://schemas.openxmlformats.org/wordprocessingml/2006/main" xmlns:w14="http://schemas.microsoft.com/office/word/2010/wordml" xmlns:w15="http://schemas.microsoft.com/office/word/2012/wordml" xmlns:w16cid="http://schemas.microsoft.com/office/word/2016/wordml/cid" xmlns:w16se="http://schemas.microsoft.com/office/word/2015/wordml/symex" xmlns:wpg="http://schemas.microsoft.com/office/word/2010/wordprocessingGroup" xmlns:wpi="http://schemas.microsoft.com/office/word/2010/wordprocessingInk" xmlns:wne="http://schemas.microsoft.com/office/word/2006/wordml" xmlns:wps="http://schemas.microsoft.com/office/word/2010/wordprocessingShape" mc:Ignorable="w14 w15 w16se w16cid wp14">
+<w:document xmlns:wpc="http://schemas.microsoft.com/office/word/2010/wordprocessingCanvas" xmlns:cx="http://schemas.microsoft.com/office/drawing/2014/chartex" xmlns:cx1="http://schemas.microsoft.com/office/drawing/2015/9/8/chartex" xmlns:cx2="http://schemas.microsoft.com/office/drawing/2015/10/21/chartex" xmlns:cx3="http://schemas.microsoft.com/office/drawing/2016/5/9/chartex" xmlns:cx4="http://schemas.microsoft.com/office/drawing/2016/5/10/chartex" xmlns:cx5="http://schemas.microsoft.com/office/drawing/2016/5/11/chartex" xmlns:cx6="http://schemas.microsoft.com/office/drawing/2016/5/12/chartex" xmlns:cx7="http://schemas.microsoft.com/office/drawing/2016/5/13/chartex" xmlns:cx8="http://schemas.microsoft.com/office/drawing/2016/5/14/chartex" xmlns:mc="http://schemas.openxmlformats.org/markup-compatibility/2006" xmlns:aink="http://schemas.microsoft.com/office/drawing/2016/ink" xmlns:am3d="http://schemas.microsoft.com/office/drawing/2017/model3d" xmlns:o="urn:schemas-microsoft-com:office:office" xmlns:r="http://schemas.openxmlformats.org/officeDocument/2006/relationships" xmlns:m="http://schemas.openxmlformats.org/officeDocument/2006/math" xmlns:v="urn:schemas-microsoft-com:vml" xmlns:wp14="http://schemas.microsoft.com/office/word/2010/wordprocessingDrawing" xmlns:wp="http://schemas.openxmlformats.org/drawingml/2006/wordprocessingDrawing" xmlns:w10="urn:schemas-microsoft-com:office:word" xmlns:w="http://schemas.openxmlformats.org/wordprocessingml/2006/main" xmlns:w14="http://schemas.microsoft.com/office/word/2010/wordml" xmlns:w15="http://schemas.microsoft.com/office/word/2012/wordml" xmlns:w16cex="http://schemas.microsoft.com/office/word/2018/wordml/cex" xmlns:w16cid="http://schemas.microsoft.com/office/word/2016/wordml/cid" xmlns:w16="http://schemas.microsoft.com/office/word/2018/wordml" xmlns:w16se="http://schemas.microsoft.com/office/word/2015/wordml/symex" xmlns:wpg="http://schemas.microsoft.com/office/word/2010/wordprocessingGroup" xmlns:wpi="http://schemas.microsoft.com/office/word/2010/wordprocessingInk" xmlns:wne="http://schemas.microsoft.com/office/word/2006/wordml" xmlns:wps="http://schemas.microsoft.com/office/word/2010/wordprocessingShape" mc:Ignorable="w14 w15 w16se w16cid w16 w16cex wp14">
   <w:body>
     <w:p>
       <w:pPr>
@@ -12,8 +12,6 @@
           <w:szCs w:val="48"/>
         </w:rPr>
       </w:pPr>
-      <w:bookmarkStart w:id="0" w:name="_GoBack"/>
-      <w:bookmarkEnd w:id="0"/>
       <w:r>
         <w:rPr>
           <w:rFonts w:ascii="Zebidar" w:hAnsi="Zebidar" w:cs="Zebidar"/>
@@ -8652,125 +8650,125 @@
               <w:br/>
             </w:r>
             <w:r>
+              <w:t>ee</w:t>
+            </w:r>
+          </w:p>
+        </w:tc>
+        <w:tc>
+          <w:tcPr>
+            <w:tcW w:w="720" w:type="dxa"/>
+            <w:tcBorders>
+              <w:top w:val="single" w:sz="4" w:space="0" w:color="000000"/>
+              <w:left w:val="single" w:sz="4" w:space="0" w:color="000000"/>
+              <w:bottom w:val="single" w:sz="4" w:space="0" w:color="000000"/>
+              <w:right w:val="single" w:sz="4" w:space="0" w:color="000000"/>
+            </w:tcBorders>
+            <w:shd w:val="clear" w:color="auto" w:fill="auto"/>
+            <w:tcMar>
+              <w:top w:w="0" w:type="dxa"/>
+              <w:left w:w="29" w:type="dxa"/>
+              <w:bottom w:w="0" w:type="dxa"/>
+              <w:right w:w="29" w:type="dxa"/>
+            </w:tcMar>
+          </w:tcPr>
+          <w:p>
+            <w:pPr>
+              <w:pStyle w:val="Standard"/>
+              <w:jc w:val="center"/>
+            </w:pPr>
+            <w:r>
+              <w:rPr>
+                <w:rFonts w:ascii="Zebidar" w:hAnsi="Zebidar" w:cs="Abyssinica SIL test"/>
+                <w:lang w:val="ti-ER"/>
+              </w:rPr>
+              <w:t>ኡ</w:t>
+            </w:r>
+            <w:r>
+              <w:rPr>
+                <w:rFonts w:ascii="Zebidar" w:hAnsi="Zebidar"/>
+              </w:rPr>
+              <w:br/>
+            </w:r>
+            <w:r>
+              <w:t>u</w:t>
+            </w:r>
+          </w:p>
+        </w:tc>
+        <w:tc>
+          <w:tcPr>
+            <w:tcW w:w="720" w:type="dxa"/>
+            <w:tcBorders>
+              <w:top w:val="single" w:sz="4" w:space="0" w:color="000000"/>
+              <w:left w:val="single" w:sz="4" w:space="0" w:color="000000"/>
+              <w:bottom w:val="single" w:sz="4" w:space="0" w:color="000000"/>
+              <w:right w:val="single" w:sz="4" w:space="0" w:color="000000"/>
+            </w:tcBorders>
+            <w:shd w:val="clear" w:color="auto" w:fill="auto"/>
+            <w:tcMar>
+              <w:top w:w="0" w:type="dxa"/>
+              <w:left w:w="29" w:type="dxa"/>
+              <w:bottom w:w="0" w:type="dxa"/>
+              <w:right w:w="29" w:type="dxa"/>
+            </w:tcMar>
+          </w:tcPr>
+          <w:p>
+            <w:pPr>
+              <w:pStyle w:val="Standard"/>
+              <w:jc w:val="center"/>
+            </w:pPr>
+            <w:r>
+              <w:rPr>
+                <w:rFonts w:ascii="Zebidar" w:hAnsi="Zebidar" w:cs="Abyssinica SIL test"/>
+              </w:rPr>
+              <w:t>ኢ</w:t>
+            </w:r>
+            <w:r>
+              <w:rPr>
+                <w:rFonts w:ascii="Zebidar" w:hAnsi="Zebidar"/>
+              </w:rPr>
+              <w:br/>
+            </w:r>
+            <w:r>
+              <w:t>i</w:t>
+            </w:r>
+          </w:p>
+        </w:tc>
+        <w:tc>
+          <w:tcPr>
+            <w:tcW w:w="720" w:type="dxa"/>
+            <w:tcBorders>
+              <w:top w:val="single" w:sz="4" w:space="0" w:color="000000"/>
+              <w:left w:val="single" w:sz="4" w:space="0" w:color="000000"/>
+              <w:bottom w:val="single" w:sz="4" w:space="0" w:color="000000"/>
+              <w:right w:val="single" w:sz="4" w:space="0" w:color="000000"/>
+            </w:tcBorders>
+            <w:shd w:val="clear" w:color="auto" w:fill="auto"/>
+            <w:tcMar>
+              <w:top w:w="0" w:type="dxa"/>
+              <w:left w:w="29" w:type="dxa"/>
+              <w:bottom w:w="0" w:type="dxa"/>
+              <w:right w:w="29" w:type="dxa"/>
+            </w:tcMar>
+          </w:tcPr>
+          <w:p>
+            <w:pPr>
+              <w:pStyle w:val="Standard"/>
+              <w:jc w:val="center"/>
+            </w:pPr>
+            <w:r>
+              <w:rPr>
+                <w:rFonts w:ascii="Zebidar" w:hAnsi="Zebidar" w:cs="Abyssinica SIL test"/>
+              </w:rPr>
+              <w:t>ኣ</w:t>
+            </w:r>
+            <w:r>
+              <w:rPr>
+                <w:rFonts w:ascii="Zebidar" w:hAnsi="Zebidar"/>
+              </w:rPr>
+              <w:br/>
+            </w:r>
+            <w:r>
               <w:t>a</w:t>
-            </w:r>
-          </w:p>
-        </w:tc>
-        <w:tc>
-          <w:tcPr>
-            <w:tcW w:w="720" w:type="dxa"/>
-            <w:tcBorders>
-              <w:top w:val="single" w:sz="4" w:space="0" w:color="000000"/>
-              <w:left w:val="single" w:sz="4" w:space="0" w:color="000000"/>
-              <w:bottom w:val="single" w:sz="4" w:space="0" w:color="000000"/>
-              <w:right w:val="single" w:sz="4" w:space="0" w:color="000000"/>
-            </w:tcBorders>
-            <w:shd w:val="clear" w:color="auto" w:fill="auto"/>
-            <w:tcMar>
-              <w:top w:w="0" w:type="dxa"/>
-              <w:left w:w="29" w:type="dxa"/>
-              <w:bottom w:w="0" w:type="dxa"/>
-              <w:right w:w="29" w:type="dxa"/>
-            </w:tcMar>
-          </w:tcPr>
-          <w:p>
-            <w:pPr>
-              <w:pStyle w:val="Standard"/>
-              <w:jc w:val="center"/>
-            </w:pPr>
-            <w:r>
-              <w:rPr>
-                <w:rFonts w:ascii="Zebidar" w:hAnsi="Zebidar" w:cs="Abyssinica SIL test"/>
-                <w:lang w:val="ti-ER"/>
-              </w:rPr>
-              <w:t>ኡ</w:t>
-            </w:r>
-            <w:r>
-              <w:rPr>
-                <w:rFonts w:ascii="Zebidar" w:hAnsi="Zebidar"/>
-              </w:rPr>
-              <w:br/>
-            </w:r>
-            <w:r>
-              <w:t>u</w:t>
-            </w:r>
-          </w:p>
-        </w:tc>
-        <w:tc>
-          <w:tcPr>
-            <w:tcW w:w="720" w:type="dxa"/>
-            <w:tcBorders>
-              <w:top w:val="single" w:sz="4" w:space="0" w:color="000000"/>
-              <w:left w:val="single" w:sz="4" w:space="0" w:color="000000"/>
-              <w:bottom w:val="single" w:sz="4" w:space="0" w:color="000000"/>
-              <w:right w:val="single" w:sz="4" w:space="0" w:color="000000"/>
-            </w:tcBorders>
-            <w:shd w:val="clear" w:color="auto" w:fill="auto"/>
-            <w:tcMar>
-              <w:top w:w="0" w:type="dxa"/>
-              <w:left w:w="29" w:type="dxa"/>
-              <w:bottom w:w="0" w:type="dxa"/>
-              <w:right w:w="29" w:type="dxa"/>
-            </w:tcMar>
-          </w:tcPr>
-          <w:p>
-            <w:pPr>
-              <w:pStyle w:val="Standard"/>
-              <w:jc w:val="center"/>
-            </w:pPr>
-            <w:r>
-              <w:rPr>
-                <w:rFonts w:ascii="Zebidar" w:hAnsi="Zebidar" w:cs="Abyssinica SIL test"/>
-              </w:rPr>
-              <w:t>ኢ</w:t>
-            </w:r>
-            <w:r>
-              <w:rPr>
-                <w:rFonts w:ascii="Zebidar" w:hAnsi="Zebidar"/>
-              </w:rPr>
-              <w:br/>
-            </w:r>
-            <w:r>
-              <w:t>i</w:t>
-            </w:r>
-          </w:p>
-        </w:tc>
-        <w:tc>
-          <w:tcPr>
-            <w:tcW w:w="720" w:type="dxa"/>
-            <w:tcBorders>
-              <w:top w:val="single" w:sz="4" w:space="0" w:color="000000"/>
-              <w:left w:val="single" w:sz="4" w:space="0" w:color="000000"/>
-              <w:bottom w:val="single" w:sz="4" w:space="0" w:color="000000"/>
-              <w:right w:val="single" w:sz="4" w:space="0" w:color="000000"/>
-            </w:tcBorders>
-            <w:shd w:val="clear" w:color="auto" w:fill="auto"/>
-            <w:tcMar>
-              <w:top w:w="0" w:type="dxa"/>
-              <w:left w:w="29" w:type="dxa"/>
-              <w:bottom w:w="0" w:type="dxa"/>
-              <w:right w:w="29" w:type="dxa"/>
-            </w:tcMar>
-          </w:tcPr>
-          <w:p>
-            <w:pPr>
-              <w:pStyle w:val="Standard"/>
-              <w:jc w:val="center"/>
-            </w:pPr>
-            <w:r>
-              <w:rPr>
-                <w:rFonts w:ascii="Zebidar" w:hAnsi="Zebidar" w:cs="Abyssinica SIL test"/>
-              </w:rPr>
-              <w:t>ኣ</w:t>
-            </w:r>
-            <w:r>
-              <w:rPr>
-                <w:rFonts w:ascii="Zebidar" w:hAnsi="Zebidar"/>
-              </w:rPr>
-              <w:br/>
-            </w:r>
-            <w:r>
-              <w:t>aa</w:t>
             </w:r>
           </w:p>
         </w:tc>
@@ -15553,16 +15551,16 @@
                 <w:rFonts w:ascii="Zebidar" w:hAnsi="Zebidar" w:cs="Fixedsys Excelsior 2.00"/>
               </w:rPr>
             </w:pPr>
-            <w:bookmarkStart w:id="1" w:name="OLE_LINK2"/>
-            <w:bookmarkStart w:id="2" w:name="OLE_LINK1"/>
+            <w:bookmarkStart w:id="0" w:name="OLE_LINK2"/>
+            <w:bookmarkStart w:id="1" w:name="OLE_LINK1"/>
             <w:r>
               <w:rPr>
                 <w:rFonts w:ascii="Zebidar" w:hAnsi="Zebidar" w:cs="Fixedsys Excelsior 2.00"/>
               </w:rPr>
               <w:t>ᎊ</w:t>
             </w:r>
+            <w:bookmarkEnd w:id="0"/>
             <w:bookmarkEnd w:id="1"/>
-            <w:bookmarkEnd w:id="2"/>
           </w:p>
           <w:p>
             <w:pPr>
@@ -17950,7 +17948,7 @@
 </file>
 
 <file path=word/endnotes.xml><?xml version="1.0" encoding="utf-8"?>
-<w:endnotes xmlns:wpc="http://schemas.microsoft.com/office/word/2010/wordprocessingCanvas" xmlns:cx="http://schemas.microsoft.com/office/drawing/2014/chartex" xmlns:cx1="http://schemas.microsoft.com/office/drawing/2015/9/8/chartex" xmlns:cx2="http://schemas.microsoft.com/office/drawing/2015/10/21/chartex" xmlns:cx3="http://schemas.microsoft.com/office/drawing/2016/5/9/chartex" xmlns:cx4="http://schemas.microsoft.com/office/drawing/2016/5/10/chartex" xmlns:cx5="http://schemas.microsoft.com/office/drawing/2016/5/11/chartex" xmlns:cx6="http://schemas.microsoft.com/office/drawing/2016/5/12/chartex" xmlns:cx7="http://schemas.microsoft.com/office/drawing/2016/5/13/chartex" xmlns:cx8="http://schemas.microsoft.com/office/drawing/2016/5/14/chartex" xmlns:mc="http://schemas.openxmlformats.org/markup-compatibility/2006" xmlns:aink="http://schemas.microsoft.com/office/drawing/2016/ink" xmlns:am3d="http://schemas.microsoft.com/office/drawing/2017/model3d" xmlns:o="urn:schemas-microsoft-com:office:office" xmlns:r="http://schemas.openxmlformats.org/officeDocument/2006/relationships" xmlns:m="http://schemas.openxmlformats.org/officeDocument/2006/math" xmlns:v="urn:schemas-microsoft-com:vml" xmlns:wp14="http://schemas.microsoft.com/office/word/2010/wordprocessingDrawing" xmlns:wp="http://schemas.openxmlformats.org/drawingml/2006/wordprocessingDrawing" xmlns:w10="urn:schemas-microsoft-com:office:word" xmlns:w="http://schemas.openxmlformats.org/wordprocessingml/2006/main" xmlns:w14="http://schemas.microsoft.com/office/word/2010/wordml" xmlns:w15="http://schemas.microsoft.com/office/word/2012/wordml" xmlns:w16cid="http://schemas.microsoft.com/office/word/2016/wordml/cid" xmlns:w16se="http://schemas.microsoft.com/office/word/2015/wordml/symex" xmlns:wpg="http://schemas.microsoft.com/office/word/2010/wordprocessingGroup" xmlns:wpi="http://schemas.microsoft.com/office/word/2010/wordprocessingInk" xmlns:wne="http://schemas.microsoft.com/office/word/2006/wordml" xmlns:wps="http://schemas.microsoft.com/office/word/2010/wordprocessingShape" mc:Ignorable="w14 w15 w16se w16cid wp14">
+<w:endnotes xmlns:wpc="http://schemas.microsoft.com/office/word/2010/wordprocessingCanvas" xmlns:cx="http://schemas.microsoft.com/office/drawing/2014/chartex" xmlns:cx1="http://schemas.microsoft.com/office/drawing/2015/9/8/chartex" xmlns:cx2="http://schemas.microsoft.com/office/drawing/2015/10/21/chartex" xmlns:cx3="http://schemas.microsoft.com/office/drawing/2016/5/9/chartex" xmlns:cx4="http://schemas.microsoft.com/office/drawing/2016/5/10/chartex" xmlns:cx5="http://schemas.microsoft.com/office/drawing/2016/5/11/chartex" xmlns:cx6="http://schemas.microsoft.com/office/drawing/2016/5/12/chartex" xmlns:cx7="http://schemas.microsoft.com/office/drawing/2016/5/13/chartex" xmlns:cx8="http://schemas.microsoft.com/office/drawing/2016/5/14/chartex" xmlns:mc="http://schemas.openxmlformats.org/markup-compatibility/2006" xmlns:aink="http://schemas.microsoft.com/office/drawing/2016/ink" xmlns:am3d="http://schemas.microsoft.com/office/drawing/2017/model3d" xmlns:o="urn:schemas-microsoft-com:office:office" xmlns:r="http://schemas.openxmlformats.org/officeDocument/2006/relationships" xmlns:m="http://schemas.openxmlformats.org/officeDocument/2006/math" xmlns:v="urn:schemas-microsoft-com:vml" xmlns:wp14="http://schemas.microsoft.com/office/word/2010/wordprocessingDrawing" xmlns:wp="http://schemas.openxmlformats.org/drawingml/2006/wordprocessingDrawing" xmlns:w10="urn:schemas-microsoft-com:office:word" xmlns:w="http://schemas.openxmlformats.org/wordprocessingml/2006/main" xmlns:w14="http://schemas.microsoft.com/office/word/2010/wordml" xmlns:w15="http://schemas.microsoft.com/office/word/2012/wordml" xmlns:w16cex="http://schemas.microsoft.com/office/word/2018/wordml/cex" xmlns:w16cid="http://schemas.microsoft.com/office/word/2016/wordml/cid" xmlns:w16="http://schemas.microsoft.com/office/word/2018/wordml" xmlns:w16se="http://schemas.microsoft.com/office/word/2015/wordml/symex" xmlns:wpg="http://schemas.microsoft.com/office/word/2010/wordprocessingGroup" xmlns:wpi="http://schemas.microsoft.com/office/word/2010/wordprocessingInk" xmlns:wne="http://schemas.microsoft.com/office/word/2006/wordml" xmlns:wps="http://schemas.microsoft.com/office/word/2010/wordprocessingShape" mc:Ignorable="w14 w15 w16se w16cid w16 w16cex wp14">
   <w:endnote w:type="separator" w:id="-1">
     <w:p>
       <w:r>
@@ -17969,7 +17967,7 @@
 </file>
 
 <file path=word/footnotes.xml><?xml version="1.0" encoding="utf-8"?>
-<w:footnotes xmlns:wpc="http://schemas.microsoft.com/office/word/2010/wordprocessingCanvas" xmlns:cx="http://schemas.microsoft.com/office/drawing/2014/chartex" xmlns:cx1="http://schemas.microsoft.com/office/drawing/2015/9/8/chartex" xmlns:cx2="http://schemas.microsoft.com/office/drawing/2015/10/21/chartex" xmlns:cx3="http://schemas.microsoft.com/office/drawing/2016/5/9/chartex" xmlns:cx4="http://schemas.microsoft.com/office/drawing/2016/5/10/chartex" xmlns:cx5="http://schemas.microsoft.com/office/drawing/2016/5/11/chartex" xmlns:cx6="http://schemas.microsoft.com/office/drawing/2016/5/12/chartex" xmlns:cx7="http://schemas.microsoft.com/office/drawing/2016/5/13/chartex" xmlns:cx8="http://schemas.microsoft.com/office/drawing/2016/5/14/chartex" xmlns:mc="http://schemas.openxmlformats.org/markup-compatibility/2006" xmlns:aink="http://schemas.microsoft.com/office/drawing/2016/ink" xmlns:am3d="http://schemas.microsoft.com/office/drawing/2017/model3d" xmlns:o="urn:schemas-microsoft-com:office:office" xmlns:r="http://schemas.openxmlformats.org/officeDocument/2006/relationships" xmlns:m="http://schemas.openxmlformats.org/officeDocument/2006/math" xmlns:v="urn:schemas-microsoft-com:vml" xmlns:wp14="http://schemas.microsoft.com/office/word/2010/wordprocessingDrawing" xmlns:wp="http://schemas.openxmlformats.org/drawingml/2006/wordprocessingDrawing" xmlns:w10="urn:schemas-microsoft-com:office:word" xmlns:w="http://schemas.openxmlformats.org/wordprocessingml/2006/main" xmlns:w14="http://schemas.microsoft.com/office/word/2010/wordml" xmlns:w15="http://schemas.microsoft.com/office/word/2012/wordml" xmlns:w16cid="http://schemas.microsoft.com/office/word/2016/wordml/cid" xmlns:w16se="http://schemas.microsoft.com/office/word/2015/wordml/symex" xmlns:wpg="http://schemas.microsoft.com/office/word/2010/wordprocessingGroup" xmlns:wpi="http://schemas.microsoft.com/office/word/2010/wordprocessingInk" xmlns:wne="http://schemas.microsoft.com/office/word/2006/wordml" xmlns:wps="http://schemas.microsoft.com/office/word/2010/wordprocessingShape" mc:Ignorable="w14 w15 w16se w16cid wp14">
+<w:footnotes xmlns:wpc="http://schemas.microsoft.com/office/word/2010/wordprocessingCanvas" xmlns:cx="http://schemas.microsoft.com/office/drawing/2014/chartex" xmlns:cx1="http://schemas.microsoft.com/office/drawing/2015/9/8/chartex" xmlns:cx2="http://schemas.microsoft.com/office/drawing/2015/10/21/chartex" xmlns:cx3="http://schemas.microsoft.com/office/drawing/2016/5/9/chartex" xmlns:cx4="http://schemas.microsoft.com/office/drawing/2016/5/10/chartex" xmlns:cx5="http://schemas.microsoft.com/office/drawing/2016/5/11/chartex" xmlns:cx6="http://schemas.microsoft.com/office/drawing/2016/5/12/chartex" xmlns:cx7="http://schemas.microsoft.com/office/drawing/2016/5/13/chartex" xmlns:cx8="http://schemas.microsoft.com/office/drawing/2016/5/14/chartex" xmlns:mc="http://schemas.openxmlformats.org/markup-compatibility/2006" xmlns:aink="http://schemas.microsoft.com/office/drawing/2016/ink" xmlns:am3d="http://schemas.microsoft.com/office/drawing/2017/model3d" xmlns:o="urn:schemas-microsoft-com:office:office" xmlns:r="http://schemas.openxmlformats.org/officeDocument/2006/relationships" xmlns:m="http://schemas.openxmlformats.org/officeDocument/2006/math" xmlns:v="urn:schemas-microsoft-com:vml" xmlns:wp14="http://schemas.microsoft.com/office/word/2010/wordprocessingDrawing" xmlns:wp="http://schemas.openxmlformats.org/drawingml/2006/wordprocessingDrawing" xmlns:w10="urn:schemas-microsoft-com:office:word" xmlns:w="http://schemas.openxmlformats.org/wordprocessingml/2006/main" xmlns:w14="http://schemas.microsoft.com/office/word/2010/wordml" xmlns:w15="http://schemas.microsoft.com/office/word/2012/wordml" xmlns:w16cex="http://schemas.microsoft.com/office/word/2018/wordml/cex" xmlns:w16cid="http://schemas.microsoft.com/office/word/2016/wordml/cid" xmlns:w16="http://schemas.microsoft.com/office/word/2018/wordml" xmlns:w16se="http://schemas.microsoft.com/office/word/2015/wordml/symex" xmlns:wpg="http://schemas.microsoft.com/office/word/2010/wordprocessingGroup" xmlns:wpi="http://schemas.microsoft.com/office/word/2010/wordprocessingInk" xmlns:wne="http://schemas.microsoft.com/office/word/2006/wordml" xmlns:wps="http://schemas.microsoft.com/office/word/2010/wordprocessingShape" mc:Ignorable="w14 w15 w16se w16cid w16 w16cex wp14">
   <w:footnote w:type="separator" w:id="-1">
     <w:p>
       <w:r>
@@ -17991,7 +17989,7 @@
 </file>
 
 <file path=word/numbering.xml><?xml version="1.0" encoding="utf-8"?>
-<w:numbering xmlns:wpc="http://schemas.microsoft.com/office/word/2010/wordprocessingCanvas" xmlns:cx="http://schemas.microsoft.com/office/drawing/2014/chartex" xmlns:cx1="http://schemas.microsoft.com/office/drawing/2015/9/8/chartex" xmlns:cx2="http://schemas.microsoft.com/office/drawing/2015/10/21/chartex" xmlns:cx3="http://schemas.microsoft.com/office/drawing/2016/5/9/chartex" xmlns:cx4="http://schemas.microsoft.com/office/drawing/2016/5/10/chartex" xmlns:cx5="http://schemas.microsoft.com/office/drawing/2016/5/11/chartex" xmlns:cx6="http://schemas.microsoft.com/office/drawing/2016/5/12/chartex" xmlns:cx7="http://schemas.microsoft.com/office/drawing/2016/5/13/chartex" xmlns:cx8="http://schemas.microsoft.com/office/drawing/2016/5/14/chartex" xmlns:mc="http://schemas.openxmlformats.org/markup-compatibility/2006" xmlns:aink="http://schemas.microsoft.com/office/drawing/2016/ink" xmlns:am3d="http://schemas.microsoft.com/office/drawing/2017/model3d" xmlns:o="urn:schemas-microsoft-com:office:office" xmlns:r="http://schemas.openxmlformats.org/officeDocument/2006/relationships" xmlns:m="http://schemas.openxmlformats.org/officeDocument/2006/math" xmlns:v="urn:schemas-microsoft-com:vml" xmlns:wp14="http://schemas.microsoft.com/office/word/2010/wordprocessingDrawing" xmlns:wp="http://schemas.openxmlformats.org/drawingml/2006/wordprocessingDrawing" xmlns:w10="urn:schemas-microsoft-com:office:word" xmlns:w="http://schemas.openxmlformats.org/wordprocessingml/2006/main" xmlns:w14="http://schemas.microsoft.com/office/word/2010/wordml" xmlns:w15="http://schemas.microsoft.com/office/word/2012/wordml" xmlns:w16cid="http://schemas.microsoft.com/office/word/2016/wordml/cid" xmlns:w16se="http://schemas.microsoft.com/office/word/2015/wordml/symex" xmlns:wpg="http://schemas.microsoft.com/office/word/2010/wordprocessingGroup" xmlns:wpi="http://schemas.microsoft.com/office/word/2010/wordprocessingInk" xmlns:wne="http://schemas.microsoft.com/office/word/2006/wordml" xmlns:wps="http://schemas.microsoft.com/office/word/2010/wordprocessingShape" mc:Ignorable="w14 w15 w16se w16cid wp14">
+<w:numbering xmlns:wpc="http://schemas.microsoft.com/office/word/2010/wordprocessingCanvas" xmlns:cx="http://schemas.microsoft.com/office/drawing/2014/chartex" xmlns:cx1="http://schemas.microsoft.com/office/drawing/2015/9/8/chartex" xmlns:cx2="http://schemas.microsoft.com/office/drawing/2015/10/21/chartex" xmlns:cx3="http://schemas.microsoft.com/office/drawing/2016/5/9/chartex" xmlns:cx4="http://schemas.microsoft.com/office/drawing/2016/5/10/chartex" xmlns:cx5="http://schemas.microsoft.com/office/drawing/2016/5/11/chartex" xmlns:cx6="http://schemas.microsoft.com/office/drawing/2016/5/12/chartex" xmlns:cx7="http://schemas.microsoft.com/office/drawing/2016/5/13/chartex" xmlns:cx8="http://schemas.microsoft.com/office/drawing/2016/5/14/chartex" xmlns:mc="http://schemas.openxmlformats.org/markup-compatibility/2006" xmlns:aink="http://schemas.microsoft.com/office/drawing/2016/ink" xmlns:am3d="http://schemas.microsoft.com/office/drawing/2017/model3d" xmlns:o="urn:schemas-microsoft-com:office:office" xmlns:r="http://schemas.openxmlformats.org/officeDocument/2006/relationships" xmlns:m="http://schemas.openxmlformats.org/officeDocument/2006/math" xmlns:v="urn:schemas-microsoft-com:vml" xmlns:wp14="http://schemas.microsoft.com/office/word/2010/wordprocessingDrawing" xmlns:wp="http://schemas.openxmlformats.org/drawingml/2006/wordprocessingDrawing" xmlns:w10="urn:schemas-microsoft-com:office:word" xmlns:w="http://schemas.openxmlformats.org/wordprocessingml/2006/main" xmlns:w14="http://schemas.microsoft.com/office/word/2010/wordml" xmlns:w15="http://schemas.microsoft.com/office/word/2012/wordml" xmlns:w16cex="http://schemas.microsoft.com/office/word/2018/wordml/cex" xmlns:w16cid="http://schemas.microsoft.com/office/word/2016/wordml/cid" xmlns:w16="http://schemas.microsoft.com/office/word/2018/wordml" xmlns:w16se="http://schemas.microsoft.com/office/word/2015/wordml/symex" xmlns:wpg="http://schemas.microsoft.com/office/word/2010/wordprocessingGroup" xmlns:wpi="http://schemas.microsoft.com/office/word/2010/wordprocessingInk" xmlns:wne="http://schemas.microsoft.com/office/word/2006/wordml" xmlns:wps="http://schemas.microsoft.com/office/word/2010/wordprocessingShape" mc:Ignorable="w14 w15 w16se w16cid w16 w16cex wp14">
   <w:abstractNum w:abstractNumId="0" w15:restartNumberingAfterBreak="0">
     <w:nsid w:val="09453F52"/>
     <w:multiLevelType w:val="multilevel"/>
@@ -19800,7 +19798,7 @@
 </file>
 
 <file path=word/styles.xml><?xml version="1.0" encoding="utf-8"?>
-<w:styles xmlns:mc="http://schemas.openxmlformats.org/markup-compatibility/2006" xmlns:r="http://schemas.openxmlformats.org/officeDocument/2006/relationships" xmlns:w="http://schemas.openxmlformats.org/wordprocessingml/2006/main" xmlns:w14="http://schemas.microsoft.com/office/word/2010/wordml" xmlns:w15="http://schemas.microsoft.com/office/word/2012/wordml" xmlns:w16cid="http://schemas.microsoft.com/office/word/2016/wordml/cid" xmlns:w16se="http://schemas.microsoft.com/office/word/2015/wordml/symex" mc:Ignorable="w14 w15 w16se w16cid">
+<w:styles xmlns:mc="http://schemas.openxmlformats.org/markup-compatibility/2006" xmlns:r="http://schemas.openxmlformats.org/officeDocument/2006/relationships" xmlns:w="http://schemas.openxmlformats.org/wordprocessingml/2006/main" xmlns:w14="http://schemas.microsoft.com/office/word/2010/wordml" xmlns:w15="http://schemas.microsoft.com/office/word/2012/wordml" xmlns:w16cex="http://schemas.microsoft.com/office/word/2018/wordml/cex" xmlns:w16cid="http://schemas.microsoft.com/office/word/2016/wordml/cid" xmlns:w16="http://schemas.microsoft.com/office/word/2018/wordml" xmlns:w16se="http://schemas.microsoft.com/office/word/2015/wordml/symex" mc:Ignorable="w14 w15 w16se w16cid w16 w16cex">
   <w:docDefaults>
     <w:rPrDefault>
       <w:rPr>

</xml_diff>

<commit_message>
Adding three typefaces, removing one.
</commit_message>
<xml_diff>
--- a/release/gff/gff_gurage/source/GurageTyping-Gurage.docx
+++ b/release/gff/gff_gurage/source/GurageTyping-Gurage.docx
@@ -874,7 +874,7 @@
         <w:pStyle w:val="Standard"/>
         <w:jc w:val="both"/>
         <w:rPr>
-          <w:rFonts w:ascii="Nyala" w:hAnsi="Nyala"/>
+          <w:rFonts w:ascii="Gurage Zebidar" w:hAnsi="Gurage Zebidar"/>
         </w:rPr>
       </w:pPr>
     </w:p>
@@ -1510,7 +1510,7 @@
               <w:pStyle w:val="Standard"/>
               <w:jc w:val="center"/>
               <w:rPr>
-                <w:rFonts w:ascii="Zebidar" w:hAnsi="Zebidar" w:cs="Abyssinica SIL test"/>
+                <w:rFonts w:ascii="Gurage Zebidar" w:hAnsi="Gurage Zebidar" w:cs="Abyssinica SIL test"/>
                 <w:bCs/>
               </w:rPr>
             </w:pPr>
@@ -1546,7 +1546,7 @@
               <w:pStyle w:val="Standard"/>
               <w:jc w:val="center"/>
               <w:rPr>
-                <w:rFonts w:ascii="Zebidar" w:hAnsi="Zebidar" w:cs="Abyssinica SIL test"/>
+                <w:rFonts w:ascii="Gurage Zebidar" w:hAnsi="Gurage Zebidar" w:cs="Abyssinica SIL test"/>
                 <w:bCs/>
               </w:rPr>
             </w:pPr>
@@ -1582,7 +1582,7 @@
               <w:pStyle w:val="Standard"/>
               <w:jc w:val="center"/>
               <w:rPr>
-                <w:rFonts w:ascii="Zebidar" w:hAnsi="Zebidar" w:cs="Abyssinica SIL test"/>
+                <w:rFonts w:ascii="Gurage Zebidar" w:hAnsi="Gurage Zebidar" w:cs="Abyssinica SIL test"/>
                 <w:bCs/>
               </w:rPr>
             </w:pPr>
@@ -1618,7 +1618,7 @@
               <w:pStyle w:val="Standard"/>
               <w:jc w:val="center"/>
               <w:rPr>
-                <w:rFonts w:ascii="Zebidar" w:hAnsi="Zebidar" w:cs="Abyssinica SIL test"/>
+                <w:rFonts w:ascii="Gurage Zebidar" w:hAnsi="Gurage Zebidar" w:cs="Abyssinica SIL test"/>
                 <w:bCs/>
               </w:rPr>
             </w:pPr>
@@ -1654,7 +1654,7 @@
               <w:pStyle w:val="Standard"/>
               <w:jc w:val="center"/>
               <w:rPr>
-                <w:rFonts w:ascii="Zebidar" w:hAnsi="Zebidar" w:cs="Abyssinica SIL test"/>
+                <w:rFonts w:ascii="Gurage Zebidar" w:hAnsi="Gurage Zebidar" w:cs="Abyssinica SIL test"/>
                 <w:bCs/>
               </w:rPr>
             </w:pPr>
@@ -1690,7 +1690,7 @@
               <w:pStyle w:val="Standard"/>
               <w:jc w:val="center"/>
               <w:rPr>
-                <w:rFonts w:ascii="Zebidar" w:hAnsi="Zebidar" w:cs="Abyssinica SIL test"/>
+                <w:rFonts w:ascii="Gurage Zebidar" w:hAnsi="Gurage Zebidar" w:cs="Abyssinica SIL test"/>
                 <w:bCs/>
               </w:rPr>
             </w:pPr>
@@ -1726,7 +1726,7 @@
               <w:pStyle w:val="Standard"/>
               <w:jc w:val="center"/>
               <w:rPr>
-                <w:rFonts w:ascii="Zebidar" w:hAnsi="Zebidar" w:cs="Abyssinica SIL test"/>
+                <w:rFonts w:ascii="Gurage Zebidar" w:hAnsi="Gurage Zebidar" w:cs="Abyssinica SIL test"/>
                 <w:bCs/>
               </w:rPr>
             </w:pPr>
@@ -1808,7 +1808,7 @@
               <w:pStyle w:val="Standard"/>
               <w:jc w:val="center"/>
               <w:rPr>
-                <w:rFonts w:ascii="Zebidar" w:hAnsi="Zebidar" w:cs="Abyssinica SIL test"/>
+                <w:rFonts w:ascii="Gurage Zebidar" w:hAnsi="Gurage Zebidar" w:cs="Abyssinica SIL test"/>
                 <w:bCs/>
               </w:rPr>
             </w:pPr>
@@ -1844,7 +1844,7 @@
               <w:pStyle w:val="Standard"/>
               <w:jc w:val="center"/>
               <w:rPr>
-                <w:rFonts w:ascii="Zebidar" w:hAnsi="Zebidar" w:cs="Abyssinica SIL test"/>
+                <w:rFonts w:ascii="Gurage Zebidar" w:hAnsi="Gurage Zebidar" w:cs="Abyssinica SIL test"/>
                 <w:bCs/>
               </w:rPr>
             </w:pPr>
@@ -1880,7 +1880,7 @@
               <w:pStyle w:val="Standard"/>
               <w:jc w:val="center"/>
               <w:rPr>
-                <w:rFonts w:ascii="Zebidar" w:hAnsi="Zebidar" w:cs="Abyssinica SIL test"/>
+                <w:rFonts w:ascii="Gurage Zebidar" w:hAnsi="Gurage Zebidar" w:cs="Abyssinica SIL test"/>
                 <w:bCs/>
               </w:rPr>
             </w:pPr>
@@ -2836,7 +2836,7 @@
               <w:pStyle w:val="Standard"/>
               <w:jc w:val="center"/>
               <w:rPr>
-                <w:rFonts w:ascii="Zebidar" w:hAnsi="Zebidar"/>
+                <w:rFonts w:ascii="Gurage Zebidar" w:hAnsi="Gurage Zebidar"/>
               </w:rPr>
             </w:pPr>
             <w:r>
@@ -2868,7 +2868,7 @@
               <w:pStyle w:val="Standard"/>
               <w:jc w:val="center"/>
               <w:rPr>
-                <w:rFonts w:ascii="Zebidar" w:hAnsi="Zebidar"/>
+                <w:rFonts w:ascii="Gurage Zebidar" w:hAnsi="Gurage Zebidar"/>
               </w:rPr>
             </w:pPr>
             <w:r>
@@ -2900,7 +2900,7 @@
               <w:pStyle w:val="Standard"/>
               <w:jc w:val="center"/>
               <w:rPr>
-                <w:rFonts w:ascii="Zebidar" w:hAnsi="Zebidar"/>
+                <w:rFonts w:ascii="Gurage Zebidar" w:hAnsi="Gurage Zebidar"/>
               </w:rPr>
             </w:pPr>
             <w:r>
@@ -3270,7 +3270,7 @@
               <w:pStyle w:val="Standard"/>
               <w:jc w:val="center"/>
               <w:rPr>
-                <w:rFonts w:ascii="Zebidar" w:hAnsi="Zebidar"/>
+                <w:rFonts w:ascii="Gurage Zebidar" w:hAnsi="Gurage Zebidar"/>
               </w:rPr>
             </w:pPr>
             <w:r>
@@ -3358,7 +3358,7 @@
               <w:pStyle w:val="Standard"/>
               <w:jc w:val="center"/>
               <w:rPr>
-                <w:rFonts w:ascii="Zebidar" w:hAnsi="Zebidar"/>
+                <w:rFonts w:ascii="Gurage Zebidar" w:hAnsi="Gurage Zebidar"/>
               </w:rPr>
             </w:pPr>
             <w:r>
@@ -4228,7 +4228,7 @@
               <w:pStyle w:val="Standard"/>
               <w:jc w:val="center"/>
               <w:rPr>
-                <w:rFonts w:ascii="Zebidar" w:hAnsi="Zebidar"/>
+                <w:rFonts w:ascii="Gurage Zebidar" w:hAnsi="Gurage Zebidar"/>
               </w:rPr>
             </w:pPr>
             <w:r>
@@ -4316,7 +4316,7 @@
               <w:pStyle w:val="Standard"/>
               <w:jc w:val="center"/>
               <w:rPr>
-                <w:rFonts w:ascii="Zebidar" w:hAnsi="Zebidar"/>
+                <w:rFonts w:ascii="Gurage Zebidar" w:hAnsi="Gurage Zebidar"/>
               </w:rPr>
             </w:pPr>
             <w:r>
@@ -4686,7 +4686,7 @@
               <w:pStyle w:val="Standard"/>
               <w:jc w:val="center"/>
               <w:rPr>
-                <w:rFonts w:ascii="Zebidar" w:hAnsi="Zebidar"/>
+                <w:rFonts w:ascii="Gurage Zebidar" w:hAnsi="Gurage Zebidar"/>
               </w:rPr>
             </w:pPr>
             <w:r>
@@ -4774,7 +4774,7 @@
               <w:pStyle w:val="Standard"/>
               <w:jc w:val="center"/>
               <w:rPr>
-                <w:rFonts w:ascii="Zebidar" w:hAnsi="Zebidar"/>
+                <w:rFonts w:ascii="Gurage Zebidar" w:hAnsi="Gurage Zebidar"/>
               </w:rPr>
             </w:pPr>
             <w:r>
@@ -5144,7 +5144,7 @@
               <w:pStyle w:val="Standard"/>
               <w:jc w:val="center"/>
               <w:rPr>
-                <w:rFonts w:ascii="Zebidar" w:hAnsi="Zebidar"/>
+                <w:rFonts w:ascii="Gurage Zebidar" w:hAnsi="Gurage Zebidar"/>
               </w:rPr>
             </w:pPr>
             <w:r>
@@ -5232,7 +5232,7 @@
               <w:pStyle w:val="Standard"/>
               <w:jc w:val="center"/>
               <w:rPr>
-                <w:rFonts w:ascii="Zebidar" w:hAnsi="Zebidar"/>
+                <w:rFonts w:ascii="Gurage Zebidar" w:hAnsi="Gurage Zebidar"/>
               </w:rPr>
             </w:pPr>
             <w:r>
@@ -6181,7 +6181,7 @@
               <w:pStyle w:val="Standard"/>
               <w:jc w:val="center"/>
               <w:rPr>
-                <w:rFonts w:ascii="Zebidar" w:hAnsi="Zebidar" w:cs="Abyssinica SIL test"/>
+                <w:rFonts w:ascii="Gurage Zebidar" w:hAnsi="Gurage Zebidar" w:cs="Abyssinica SIL test"/>
               </w:rPr>
             </w:pPr>
           </w:p>
@@ -7046,7 +7046,7 @@
               <w:pStyle w:val="Standard"/>
               <w:jc w:val="center"/>
               <w:rPr>
-                <w:rFonts w:ascii="Zebidar" w:hAnsi="Zebidar"/>
+                <w:rFonts w:ascii="Gurage Zebidar" w:hAnsi="Gurage Zebidar"/>
               </w:rPr>
             </w:pPr>
             <w:r>
@@ -7134,7 +7134,7 @@
               <w:pStyle w:val="Standard"/>
               <w:jc w:val="center"/>
               <w:rPr>
-                <w:rFonts w:ascii="Zebidar" w:hAnsi="Zebidar"/>
+                <w:rFonts w:ascii="Gurage Zebidar" w:hAnsi="Gurage Zebidar"/>
               </w:rPr>
             </w:pPr>
             <w:r>
@@ -7504,7 +7504,7 @@
               <w:pStyle w:val="Standard"/>
               <w:jc w:val="center"/>
               <w:rPr>
-                <w:rFonts w:ascii="Zebidar" w:hAnsi="Zebidar"/>
+                <w:rFonts w:ascii="Gurage Zebidar" w:hAnsi="Gurage Zebidar"/>
               </w:rPr>
             </w:pPr>
             <w:r>
@@ -7592,7 +7592,7 @@
               <w:pStyle w:val="Standard"/>
               <w:jc w:val="center"/>
               <w:rPr>
-                <w:rFonts w:ascii="Zebidar" w:hAnsi="Zebidar"/>
+                <w:rFonts w:ascii="Gurage Zebidar" w:hAnsi="Gurage Zebidar"/>
               </w:rPr>
             </w:pPr>
             <w:r>
@@ -7962,7 +7962,7 @@
               <w:pStyle w:val="Standard"/>
               <w:jc w:val="center"/>
               <w:rPr>
-                <w:rFonts w:ascii="Zebidar" w:hAnsi="Zebidar"/>
+                <w:rFonts w:ascii="Gurage Zebidar" w:hAnsi="Gurage Zebidar"/>
               </w:rPr>
             </w:pPr>
             <w:r>
@@ -8050,7 +8050,7 @@
               <w:pStyle w:val="Standard"/>
               <w:jc w:val="center"/>
               <w:rPr>
-                <w:rFonts w:ascii="Zebidar" w:hAnsi="Zebidar"/>
+                <w:rFonts w:ascii="Gurage Zebidar" w:hAnsi="Gurage Zebidar"/>
               </w:rPr>
             </w:pPr>
             <w:r>
@@ -8420,7 +8420,7 @@
               <w:pStyle w:val="Standard"/>
               <w:jc w:val="center"/>
               <w:rPr>
-                <w:rFonts w:ascii="Zebidar" w:hAnsi="Zebidar"/>
+                <w:rFonts w:ascii="Gurage Zebidar" w:hAnsi="Gurage Zebidar"/>
               </w:rPr>
             </w:pPr>
             <w:r>
@@ -8508,7 +8508,7 @@
               <w:pStyle w:val="Standard"/>
               <w:jc w:val="center"/>
               <w:rPr>
-                <w:rFonts w:ascii="Zebidar" w:hAnsi="Zebidar"/>
+                <w:rFonts w:ascii="Gurage Zebidar" w:hAnsi="Gurage Zebidar"/>
               </w:rPr>
             </w:pPr>
             <w:r>
@@ -8887,7 +8887,7 @@
               <w:pStyle w:val="Standard"/>
               <w:jc w:val="center"/>
               <w:rPr>
-                <w:rFonts w:ascii="Zebidar" w:hAnsi="Zebidar"/>
+                <w:rFonts w:ascii="Gurage Zebidar" w:hAnsi="Gurage Zebidar"/>
               </w:rPr>
             </w:pPr>
           </w:p>
@@ -8913,7 +8913,7 @@
               <w:pStyle w:val="Standard"/>
               <w:jc w:val="center"/>
               <w:rPr>
-                <w:rFonts w:ascii="Zebidar" w:hAnsi="Zebidar"/>
+                <w:rFonts w:ascii="Gurage Zebidar" w:hAnsi="Gurage Zebidar"/>
               </w:rPr>
             </w:pPr>
             <w:r>
@@ -8945,7 +8945,7 @@
               <w:pStyle w:val="Standard"/>
               <w:jc w:val="center"/>
               <w:rPr>
-                <w:rFonts w:ascii="Zebidar" w:hAnsi="Zebidar"/>
+                <w:rFonts w:ascii="Gurage Zebidar" w:hAnsi="Gurage Zebidar"/>
               </w:rPr>
             </w:pPr>
             <w:r>
@@ -8977,7 +8977,7 @@
               <w:pStyle w:val="Standard"/>
               <w:jc w:val="center"/>
               <w:rPr>
-                <w:rFonts w:ascii="Zebidar" w:hAnsi="Zebidar"/>
+                <w:rFonts w:ascii="Gurage Zebidar" w:hAnsi="Gurage Zebidar"/>
               </w:rPr>
             </w:pPr>
             <w:r>
@@ -9871,7 +9871,7 @@
               <w:pStyle w:val="Standard"/>
               <w:jc w:val="center"/>
               <w:rPr>
-                <w:rFonts w:ascii="Abyssinica SIL" w:hAnsi="Abyssinica SIL"/>
+                <w:rFonts w:ascii="Gurage Zebidar" w:hAnsi="Gurage Zebidar"/>
               </w:rPr>
             </w:pPr>
           </w:p>
@@ -9923,7 +9923,7 @@
               <w:pStyle w:val="Standard"/>
               <w:jc w:val="center"/>
               <w:rPr>
-                <w:rFonts w:ascii="Zebidar" w:hAnsi="Zebidar"/>
+                <w:rFonts w:ascii="Gurage Zebidar" w:hAnsi="Gurage Zebidar"/>
               </w:rPr>
             </w:pPr>
           </w:p>
@@ -10289,7 +10289,7 @@
               <w:pStyle w:val="Standard"/>
               <w:jc w:val="center"/>
               <w:rPr>
-                <w:rFonts w:ascii="Zebidar" w:hAnsi="Zebidar"/>
+                <w:rFonts w:ascii="Gurage Zebidar" w:hAnsi="Gurage Zebidar"/>
               </w:rPr>
             </w:pPr>
             <w:r>
@@ -10321,7 +10321,7 @@
               <w:pStyle w:val="Standard"/>
               <w:jc w:val="center"/>
               <w:rPr>
-                <w:rFonts w:ascii="Zebidar" w:hAnsi="Zebidar"/>
+                <w:rFonts w:ascii="Gurage Zebidar" w:hAnsi="Gurage Zebidar"/>
               </w:rPr>
             </w:pPr>
             <w:r>
@@ -10353,7 +10353,7 @@
               <w:pStyle w:val="Standard"/>
               <w:jc w:val="center"/>
               <w:rPr>
-                <w:rFonts w:ascii="Zebidar" w:hAnsi="Zebidar"/>
+                <w:rFonts w:ascii="Gurage Zebidar" w:hAnsi="Gurage Zebidar"/>
               </w:rPr>
             </w:pPr>
             <w:r>
@@ -10385,7 +10385,7 @@
               <w:pStyle w:val="Standard"/>
               <w:jc w:val="center"/>
               <w:rPr>
-                <w:rFonts w:ascii="Zebidar" w:hAnsi="Zebidar"/>
+                <w:rFonts w:ascii="Gurage Zebidar" w:hAnsi="Gurage Zebidar"/>
               </w:rPr>
             </w:pPr>
             <w:r>
@@ -10762,7 +10762,7 @@
               <w:pStyle w:val="Standard"/>
               <w:jc w:val="center"/>
               <w:rPr>
-                <w:rFonts w:ascii="Zebidar" w:hAnsi="Zebidar"/>
+                <w:rFonts w:ascii="Gurage Zebidar" w:hAnsi="Gurage Zebidar"/>
               </w:rPr>
             </w:pPr>
             <w:r>
@@ -10794,7 +10794,7 @@
               <w:pStyle w:val="Standard"/>
               <w:jc w:val="center"/>
               <w:rPr>
-                <w:rFonts w:ascii="Zebidar" w:hAnsi="Zebidar"/>
+                <w:rFonts w:ascii="Gurage Zebidar" w:hAnsi="Gurage Zebidar"/>
               </w:rPr>
             </w:pPr>
             <w:r>
@@ -10826,7 +10826,7 @@
               <w:pStyle w:val="Standard"/>
               <w:jc w:val="center"/>
               <w:rPr>
-                <w:rFonts w:ascii="Zebidar" w:hAnsi="Zebidar"/>
+                <w:rFonts w:ascii="Gurage Zebidar" w:hAnsi="Gurage Zebidar"/>
               </w:rPr>
             </w:pPr>
             <w:r>
@@ -10858,7 +10858,7 @@
               <w:pStyle w:val="Standard"/>
               <w:jc w:val="center"/>
               <w:rPr>
-                <w:rFonts w:ascii="Zebidar" w:hAnsi="Zebidar"/>
+                <w:rFonts w:ascii="Gurage Zebidar" w:hAnsi="Gurage Zebidar"/>
               </w:rPr>
             </w:pPr>
             <w:r>
@@ -11261,7 +11261,7 @@
               <w:pStyle w:val="Standard"/>
               <w:jc w:val="center"/>
               <w:rPr>
-                <w:rFonts w:ascii="Zebidar" w:hAnsi="Zebidar"/>
+                <w:rFonts w:ascii="Gurage Zebidar" w:hAnsi="Gurage Zebidar"/>
               </w:rPr>
             </w:pPr>
             <w:r>
@@ -11349,7 +11349,7 @@
               <w:pStyle w:val="Standard"/>
               <w:jc w:val="center"/>
               <w:rPr>
-                <w:rFonts w:ascii="Zebidar" w:hAnsi="Zebidar"/>
+                <w:rFonts w:ascii="Gurage Zebidar" w:hAnsi="Gurage Zebidar"/>
               </w:rPr>
             </w:pPr>
             <w:r>
@@ -11719,7 +11719,7 @@
               <w:pStyle w:val="Standard"/>
               <w:jc w:val="center"/>
               <w:rPr>
-                <w:rFonts w:ascii="Zebidar" w:hAnsi="Zebidar"/>
+                <w:rFonts w:ascii="Gurage Zebidar" w:hAnsi="Gurage Zebidar"/>
               </w:rPr>
             </w:pPr>
             <w:r>
@@ -11807,7 +11807,7 @@
               <w:pStyle w:val="Standard"/>
               <w:jc w:val="center"/>
               <w:rPr>
-                <w:rFonts w:ascii="Zebidar" w:hAnsi="Zebidar"/>
+                <w:rFonts w:ascii="Gurage Zebidar" w:hAnsi="Gurage Zebidar"/>
               </w:rPr>
             </w:pPr>
             <w:r>
@@ -12177,7 +12177,7 @@
               <w:pStyle w:val="Standard"/>
               <w:jc w:val="center"/>
               <w:rPr>
-                <w:rFonts w:ascii="Zebidar" w:hAnsi="Zebidar"/>
+                <w:rFonts w:ascii="Gurage Zebidar" w:hAnsi="Gurage Zebidar"/>
               </w:rPr>
             </w:pPr>
             <w:r>
@@ -12209,7 +12209,7 @@
               <w:pStyle w:val="Standard"/>
               <w:jc w:val="center"/>
               <w:rPr>
-                <w:rFonts w:ascii="Zebidar" w:hAnsi="Zebidar"/>
+                <w:rFonts w:ascii="Gurage Zebidar" w:hAnsi="Gurage Zebidar"/>
               </w:rPr>
             </w:pPr>
             <w:r>
@@ -12241,7 +12241,7 @@
               <w:pStyle w:val="Standard"/>
               <w:jc w:val="center"/>
               <w:rPr>
-                <w:rFonts w:ascii="Zebidar" w:hAnsi="Zebidar"/>
+                <w:rFonts w:ascii="Gurage Zebidar" w:hAnsi="Gurage Zebidar"/>
               </w:rPr>
             </w:pPr>
             <w:r>
@@ -12273,7 +12273,7 @@
               <w:pStyle w:val="Standard"/>
               <w:jc w:val="center"/>
               <w:rPr>
-                <w:rFonts w:ascii="Zebidar" w:hAnsi="Zebidar"/>
+                <w:rFonts w:ascii="Gurage Zebidar" w:hAnsi="Gurage Zebidar"/>
               </w:rPr>
             </w:pPr>
             <w:r>
@@ -12643,7 +12643,7 @@
               <w:pStyle w:val="Standard"/>
               <w:jc w:val="center"/>
               <w:rPr>
-                <w:rFonts w:ascii="Zebidar" w:hAnsi="Zebidar"/>
+                <w:rFonts w:ascii="Gurage Zebidar" w:hAnsi="Gurage Zebidar"/>
               </w:rPr>
             </w:pPr>
             <w:r>
@@ -12731,7 +12731,7 @@
               <w:pStyle w:val="Standard"/>
               <w:jc w:val="center"/>
               <w:rPr>
-                <w:rFonts w:ascii="Zebidar" w:hAnsi="Zebidar"/>
+                <w:rFonts w:ascii="Gurage Zebidar" w:hAnsi="Gurage Zebidar"/>
               </w:rPr>
             </w:pPr>
             <w:r>
@@ -13101,7 +13101,7 @@
               <w:pStyle w:val="Standard"/>
               <w:jc w:val="center"/>
               <w:rPr>
-                <w:rFonts w:ascii="Zebidar" w:hAnsi="Zebidar"/>
+                <w:rFonts w:ascii="Gurage Zebidar" w:hAnsi="Gurage Zebidar"/>
               </w:rPr>
             </w:pPr>
             <w:r>
@@ -13183,7 +13183,7 @@
               <w:pStyle w:val="Standard"/>
               <w:jc w:val="center"/>
               <w:rPr>
-                <w:rFonts w:ascii="Zebidar" w:hAnsi="Zebidar"/>
+                <w:rFonts w:ascii="Gurage Zebidar" w:hAnsi="Gurage Zebidar"/>
               </w:rPr>
             </w:pPr>
             <w:r>
@@ -14136,7 +14136,7 @@
               <w:pStyle w:val="Standard"/>
               <w:jc w:val="center"/>
               <w:rPr>
-                <w:rFonts w:ascii="Zebidar" w:hAnsi="Zebidar" w:cs="Abyssinica SIL test"/>
+                <w:rFonts w:ascii="Gurage Zebidar" w:hAnsi="Gurage Zebidar" w:cs="Abyssinica SIL test"/>
               </w:rPr>
             </w:pPr>
           </w:p>
@@ -14494,7 +14494,7 @@
               <w:pStyle w:val="Standard"/>
               <w:jc w:val="center"/>
               <w:rPr>
-                <w:rFonts w:ascii="Zebidar" w:hAnsi="Zebidar"/>
+                <w:rFonts w:ascii="Gurage Zebidar" w:hAnsi="Gurage Zebidar"/>
               </w:rPr>
             </w:pPr>
             <w:r>
@@ -14582,7 +14582,7 @@
               <w:pStyle w:val="Standard"/>
               <w:jc w:val="center"/>
               <w:rPr>
-                <w:rFonts w:ascii="Zebidar" w:hAnsi="Zebidar"/>
+                <w:rFonts w:ascii="Gurage Zebidar" w:hAnsi="Gurage Zebidar"/>
               </w:rPr>
             </w:pPr>
             <w:r>
@@ -14952,7 +14952,7 @@
               <w:pStyle w:val="Standard"/>
               <w:jc w:val="center"/>
               <w:rPr>
-                <w:rFonts w:ascii="Zebidar" w:hAnsi="Zebidar"/>
+                <w:rFonts w:ascii="Gurage Zebidar" w:hAnsi="Gurage Zebidar"/>
               </w:rPr>
             </w:pPr>
             <w:r>
@@ -15040,7 +15040,7 @@
               <w:pStyle w:val="Standard"/>
               <w:jc w:val="center"/>
               <w:rPr>
-                <w:rFonts w:ascii="Zebidar" w:hAnsi="Zebidar"/>
+                <w:rFonts w:ascii="Gurage Zebidar" w:hAnsi="Gurage Zebidar"/>
               </w:rPr>
             </w:pPr>
             <w:r>
@@ -17328,7 +17328,7 @@
               <w:spacing w:after="60"/>
               <w:jc w:val="center"/>
               <w:rPr>
-                <w:rFonts w:ascii="Zebidar" w:hAnsi="Zebidar"/>
+                <w:rFonts w:ascii="Gurage Zebidar" w:hAnsi="Gurage Zebidar"/>
               </w:rPr>
             </w:pPr>
           </w:p>

</xml_diff>

<commit_message>
Completion of updates for Unicode 14.
</commit_message>
<xml_diff>
--- a/release/gff/gff_gurage/source/GurageTyping-Gurage.docx
+++ b/release/gff/gff_gurage/source/GurageTyping-Gurage.docx
@@ -68,7 +68,19 @@
         <w:rPr>
           <w:rFonts w:ascii="Gurage Zebidar" w:hAnsi="Gurage Zebidar" w:cs="Zebidar"/>
         </w:rPr>
-        <w:t xml:space="preserve">ቲረጕጂ ዛም </w:t>
+        <w:t>ቲረ</w:t>
+      </w:r>
+      <w:r>
+        <w:rPr>
+          <w:rFonts w:ascii="Gurage Zebidar" w:hAnsi="Gurage Zebidar" w:cs="Zebidar"/>
+        </w:rPr>
+        <w:t>𞟺</w:t>
+      </w:r>
+      <w:r>
+        <w:rPr>
+          <w:rFonts w:ascii="Gurage Zebidar" w:hAnsi="Gurage Zebidar" w:cs="Zebidar"/>
+        </w:rPr>
+        <w:t xml:space="preserve">ጂ ዛም </w:t>
       </w:r>
       <w:r>
         <w:rPr>
@@ -268,7 +280,23 @@
           <w:b/>
           <w:bCs/>
         </w:rPr>
-        <w:t xml:space="preserve">ቲጠᎉ </w:t>
+        <w:t>ቲጠ</w:t>
+      </w:r>
+      <w:r>
+        <w:rPr>
+          <w:rFonts w:ascii="Gurage Zebidar" w:hAnsi="Gurage Zebidar" w:cs="Zebidar"/>
+          <w:b/>
+          <w:bCs/>
+        </w:rPr>
+        <w:t>𞟻</w:t>
+      </w:r>
+      <w:r>
+        <w:rPr>
+          <w:rFonts w:ascii="Gurage Zebidar" w:hAnsi="Gurage Zebidar" w:cs="Zebidar"/>
+          <w:b/>
+          <w:bCs/>
+        </w:rPr>
+        <w:t xml:space="preserve"> </w:t>
       </w:r>
       <w:r>
         <w:rPr>
@@ -417,7 +445,13 @@
         <w:rPr>
           <w:rFonts w:ascii="Gurage Zebidar" w:hAnsi="Gurage Zebidar" w:cs="Zebidar"/>
         </w:rPr>
-        <w:t>ቲደርጒ</w:t>
+        <w:t>ቲደር</w:t>
+      </w:r>
+      <w:r>
+        <w:rPr>
+          <w:rFonts w:ascii="Gurage Zebidar" w:hAnsi="Gurage Zebidar" w:cs="Zebidar"/>
+        </w:rPr>
+        <w:t>𞟸</w:t>
       </w:r>
       <w:r>
         <w:rPr>
@@ -513,7 +547,13 @@
         <w:rPr>
           <w:rFonts w:ascii="Gurage Zebidar" w:hAnsi="Gurage Zebidar" w:cs="Zebidar"/>
         </w:rPr>
-        <w:t>ቲደርጒ</w:t>
+        <w:t>ቲደር</w:t>
+      </w:r>
+      <w:r>
+        <w:rPr>
+          <w:rFonts w:ascii="Gurage Zebidar" w:hAnsi="Gurage Zebidar" w:cs="Zebidar"/>
+        </w:rPr>
+        <w:t>𞟸</w:t>
       </w:r>
       <w:r>
         <w:rPr>
@@ -578,7 +618,7 @@
         <w:rPr>
           <w:rFonts w:ascii="Gurage Zebidar" w:hAnsi="Gurage Zebidar" w:cs="Zebidar"/>
         </w:rPr>
-        <w:t></w:t>
+        <w:t>𞟨</w:t>
       </w:r>
       <w:r>
         <w:rPr>
@@ -827,7 +867,20 @@
           <w:rFonts w:ascii="Gurage Zebidar" w:hAnsi="Gurage Zebidar" w:cs="Zebidar"/>
           <w:lang w:val="am-ET"/>
         </w:rPr>
-        <w:t>ኣትⷐተርም ይጠᎋዬ ቲሰዊ</w:t>
+        <w:t>ኣት</w:t>
+      </w:r>
+      <w:r>
+        <w:rPr>
+          <w:rFonts w:ascii="Gurage Zebidar" w:hAnsi="Gurage Zebidar" w:cs="Zebidar"/>
+        </w:rPr>
+        <w:t>𞟠</w:t>
+      </w:r>
+      <w:r>
+        <w:rPr>
+          <w:rFonts w:ascii="Gurage Zebidar" w:hAnsi="Gurage Zebidar" w:cs="Zebidar"/>
+          <w:lang w:val="am-ET"/>
+        </w:rPr>
+        <w:t>ተርም ይጠᎋዬ ቲሰዊ</w:t>
       </w:r>
       <w:r>
         <w:rPr>
@@ -2285,7 +2338,7 @@
               <w:rPr>
                 <w:rFonts w:ascii="Gurage Zebidar" w:hAnsi="Gurage Zebidar" w:cs="Zebidar"/>
               </w:rPr>
-              <w:t></w:t>
+              <w:t>𞟨</w:t>
             </w:r>
             <w:r>
               <w:rPr>
@@ -2329,7 +2382,7 @@
               <w:rPr>
                 <w:rFonts w:ascii="Gurage Zebidar" w:hAnsi="Gurage Zebidar" w:cs="Zebidar"/>
               </w:rPr>
-              <w:t></w:t>
+              <w:t>𞟩</w:t>
             </w:r>
             <w:r>
               <w:rPr>
@@ -2405,7 +2458,7 @@
               <w:rPr>
                 <w:rFonts w:ascii="Gurage Zebidar" w:hAnsi="Gurage Zebidar" w:cs="Zebidar"/>
               </w:rPr>
-              <w:t></w:t>
+              <w:t>𞟪</w:t>
             </w:r>
             <w:r>
               <w:rPr>
@@ -2449,7 +2502,7 @@
               <w:rPr>
                 <w:rFonts w:ascii="Gurage Zebidar" w:hAnsi="Gurage Zebidar" w:cs="Zebidar"/>
               </w:rPr>
-              <w:t></w:t>
+              <w:t>𞟫</w:t>
             </w:r>
             <w:r>
               <w:rPr>
@@ -2527,7 +2580,7 @@
               <w:rPr>
                 <w:rFonts w:ascii="Gurage Zebidar" w:hAnsi="Gurage Zebidar" w:cs="ES 781"/>
               </w:rPr>
-              <w:t>ⷐ</w:t>
+              <w:t>𞟠</w:t>
             </w:r>
           </w:p>
           <w:p>
@@ -2568,7 +2621,7 @@
               <w:rPr>
                 <w:rFonts w:ascii="Gurage Zebidar" w:hAnsi="Gurage Zebidar" w:cs="ES 781"/>
               </w:rPr>
-              <w:t>ⷑ</w:t>
+              <w:t>𞟡</w:t>
             </w:r>
           </w:p>
           <w:p>
@@ -2609,7 +2662,7 @@
               <w:rPr>
                 <w:rFonts w:ascii="Gurage Zebidar" w:hAnsi="Gurage Zebidar" w:cs="ES 781"/>
               </w:rPr>
-              <w:t>ⷒ</w:t>
+              <w:t>𞟢</w:t>
             </w:r>
           </w:p>
           <w:p>
@@ -2650,16 +2703,19 @@
               <w:rPr>
                 <w:rFonts w:ascii="Gurage Zebidar" w:hAnsi="Gurage Zebidar" w:cs="Fixedsys Excelsior 2.00"/>
               </w:rPr>
-              <w:t>ⷓ</w:t>
-            </w:r>
-          </w:p>
-          <w:p>
-            <w:pPr>
-              <w:pStyle w:val="Standard"/>
-              <w:jc w:val="center"/>
-            </w:pPr>
-            <w:r>
-              <w:t>hye</w:t>
+              <w:t>𞟣</w:t>
+            </w:r>
+          </w:p>
+          <w:p>
+            <w:pPr>
+              <w:pStyle w:val="Standard"/>
+              <w:jc w:val="center"/>
+            </w:pPr>
+            <w:r>
+              <w:t>hy</w:t>
+            </w:r>
+            <w:r>
+              <w:t>a</w:t>
             </w:r>
           </w:p>
         </w:tc>
@@ -2691,7 +2747,7 @@
               <w:rPr>
                 <w:rFonts w:ascii="Gurage Zebidar" w:hAnsi="Gurage Zebidar" w:cs="ES 781"/>
               </w:rPr>
-              <w:t>ⷔ</w:t>
+              <w:t>𞟤</w:t>
             </w:r>
           </w:p>
           <w:p>
@@ -2732,7 +2788,7 @@
               <w:rPr>
                 <w:rFonts w:ascii="Gurage Zebidar" w:hAnsi="Gurage Zebidar" w:cs="Fixedsys Excelsior 2.00"/>
               </w:rPr>
-              <w:t>ⷕ</w:t>
+              <w:t>𞟥</w:t>
             </w:r>
           </w:p>
           <w:p>
@@ -2773,7 +2829,7 @@
               <w:rPr>
                 <w:rFonts w:ascii="Gurage Zebidar" w:hAnsi="Gurage Zebidar" w:cs="Fixedsys Excelsior 2.00"/>
               </w:rPr>
-              <w:t>ⷖ</w:t>
+              <w:t>𞟦</w:t>
             </w:r>
           </w:p>
           <w:p>
@@ -3770,7 +3826,7 @@
               <w:rPr>
                 <w:rFonts w:ascii="Gurage Zebidar" w:hAnsi="Gurage Zebidar" w:cs="ES 781"/>
               </w:rPr>
-              <w:t>ᎁ</w:t>
+              <w:t>𞟭</w:t>
             </w:r>
           </w:p>
           <w:p>
@@ -3847,7 +3903,7 @@
               <w:rPr>
                 <w:rFonts w:ascii="Gurage Zebidar" w:hAnsi="Gurage Zebidar" w:cs="ES 781"/>
               </w:rPr>
-              <w:t>ᎂ</w:t>
+              <w:t>𞟮</w:t>
             </w:r>
           </w:p>
           <w:p>
@@ -5638,7 +5694,7 @@
               <w:rPr>
                 <w:rFonts w:ascii="Gurage Zebidar" w:hAnsi="Gurage Zebidar" w:cs="Abyssinica SIL test"/>
               </w:rPr>
-              <w:t>ቊ</w:t>
+              <w:t>𞟰</w:t>
             </w:r>
             <w:r>
               <w:rPr>
@@ -5714,7 +5770,7 @@
               <w:rPr>
                 <w:rFonts w:ascii="Gurage Zebidar" w:hAnsi="Gurage Zebidar" w:cs="Abyssinica SIL test"/>
               </w:rPr>
-              <w:t>ቌ</w:t>
+              <w:t>𞟱</w:t>
             </w:r>
             <w:r>
               <w:rPr>
@@ -5752,7 +5808,7 @@
               <w:rPr>
                 <w:rFonts w:ascii="Gurage Zebidar" w:hAnsi="Gurage Zebidar" w:cs="Abyssinica SIL test"/>
               </w:rPr>
-              <w:t>ቍ</w:t>
+              <w:t>𞟲</w:t>
             </w:r>
             <w:r>
               <w:rPr>
@@ -6588,7 +6644,7 @@
               <w:rPr>
                 <w:rFonts w:ascii="Gurage Zebidar" w:hAnsi="Gurage Zebidar" w:cs="ES 781"/>
               </w:rPr>
-              <w:t>ᎅ</w:t>
+              <w:t>𞟳</w:t>
             </w:r>
           </w:p>
           <w:p>
@@ -6665,7 +6721,7 @@
               <w:rPr>
                 <w:rFonts w:ascii="Gurage Zebidar" w:hAnsi="Gurage Zebidar" w:cs="ES 781"/>
               </w:rPr>
-              <w:t>ᎆ</w:t>
+              <w:t>𞟴</w:t>
             </w:r>
           </w:p>
           <w:p>
@@ -9383,7 +9439,7 @@
               <w:rPr>
                 <w:rFonts w:ascii="Gurage Zebidar" w:hAnsi="Gurage Zebidar" w:cs="Abyssinica SIL test"/>
               </w:rPr>
-              <w:t>ኲ</w:t>
+              <w:t>𞟵</w:t>
             </w:r>
             <w:r>
               <w:rPr>
@@ -9465,7 +9521,7 @@
               <w:rPr>
                 <w:rFonts w:ascii="Gurage Zebidar" w:hAnsi="Gurage Zebidar" w:cs="Abyssinica SIL test"/>
               </w:rPr>
-              <w:t>ኴ</w:t>
+              <w:t>𞟶</w:t>
             </w:r>
             <w:r>
               <w:rPr>
@@ -9503,7 +9559,7 @@
               <w:rPr>
                 <w:rFonts w:ascii="Gurage Zebidar" w:hAnsi="Gurage Zebidar" w:cs="Abyssinica SIL test"/>
               </w:rPr>
-              <w:t>ኵ</w:t>
+              <w:t>𞟷</w:t>
             </w:r>
             <w:r>
               <w:rPr>
@@ -13589,7 +13645,7 @@
               <w:rPr>
                 <w:rFonts w:ascii="Gurage Zebidar" w:hAnsi="Gurage Zebidar" w:cs="Abyssinica SIL test"/>
               </w:rPr>
-              <w:t>ጒ</w:t>
+              <w:t>𞟸</w:t>
             </w:r>
             <w:r>
               <w:rPr>
@@ -13671,7 +13727,7 @@
               <w:rPr>
                 <w:rFonts w:ascii="Gurage Zebidar" w:hAnsi="Gurage Zebidar" w:cs="Abyssinica SIL test"/>
               </w:rPr>
-              <w:t>ጔ</w:t>
+              <w:t>𞟹</w:t>
             </w:r>
             <w:r>
               <w:rPr>
@@ -13715,7 +13771,7 @@
               <w:rPr>
                 <w:rFonts w:ascii="Gurage Zebidar" w:hAnsi="Gurage Zebidar" w:cs="Abyssinica SIL test"/>
               </w:rPr>
-              <w:t>ጕ</w:t>
+              <w:t>𞟺</w:t>
             </w:r>
             <w:r>
               <w:rPr>
@@ -15452,7 +15508,7 @@
               <w:rPr>
                 <w:rFonts w:ascii="Gurage Zebidar" w:hAnsi="Gurage Zebidar" w:cs="ES 781"/>
               </w:rPr>
-              <w:t>ᎉ</w:t>
+              <w:t>𞟻</w:t>
             </w:r>
           </w:p>
           <w:p>
@@ -15527,16 +15583,12 @@
                 <w:rFonts w:ascii="Gurage Zebidar" w:hAnsi="Gurage Zebidar" w:cs="Fixedsys Excelsior 2.00"/>
               </w:rPr>
             </w:pPr>
-            <w:bookmarkStart w:id="0" w:name="OLE_LINK2"/>
-            <w:bookmarkStart w:id="1" w:name="OLE_LINK1"/>
             <w:r>
               <w:rPr>
                 <w:rFonts w:ascii="Gurage Zebidar" w:hAnsi="Gurage Zebidar" w:cs="Fixedsys Excelsior 2.00"/>
               </w:rPr>
-              <w:t>ᎊ</w:t>
-            </w:r>
-            <w:bookmarkEnd w:id="0"/>
-            <w:bookmarkEnd w:id="1"/>
+              <w:t>𞟼</w:t>
+            </w:r>
           </w:p>
           <w:p>
             <w:pPr>
@@ -15979,7 +16031,7 @@
               <w:rPr>
                 <w:rFonts w:ascii="Gurage Zebidar" w:hAnsi="Gurage Zebidar" w:cs="ES 781"/>
               </w:rPr>
-              <w:t>ᎍ</w:t>
+              <w:t>𞟽</w:t>
             </w:r>
           </w:p>
           <w:p>
@@ -16063,7 +16115,7 @@
               <w:rPr>
                 <w:rFonts w:ascii="Gurage Zebidar" w:hAnsi="Gurage Zebidar" w:cs="Fixedsys Excelsior 2.00"/>
               </w:rPr>
-              <w:t>ᎎ</w:t>
+              <w:t>𞟾</w:t>
             </w:r>
           </w:p>
           <w:p>
@@ -16775,7 +16827,20 @@
           <w:rFonts w:ascii="Gurage Zebidar" w:hAnsi="Gurage Zebidar" w:cs="Zebidar"/>
           <w:lang w:val="am-ET"/>
         </w:rPr>
-        <w:t>ᎋዮ። የኢቶፒክ ስራተ-ነጥብ ት ዌም ሶስት ጋᎀ በድርጎት ይጠᎋዮ።</w:t>
+        <w:t xml:space="preserve">ᎋዮ። የኢቶፒክ ስራተ-ነጥብ </w:t>
+      </w:r>
+      <w:r>
+        <w:rPr>
+          <w:rFonts w:ascii="Gurage Zebidar" w:hAnsi="Gurage Zebidar" w:cs="Zebidar"/>
+        </w:rPr>
+        <w:t>𞟪</w:t>
+      </w:r>
+      <w:r>
+        <w:rPr>
+          <w:rFonts w:ascii="Gurage Zebidar" w:hAnsi="Gurage Zebidar" w:cs="Zebidar"/>
+          <w:lang w:val="am-ET"/>
+        </w:rPr>
+        <w:t>ት ዌም ሶስት ጋᎀ በድርጎት ይጠᎋዮ።</w:t>
       </w:r>
     </w:p>
     <w:p>
@@ -16827,7 +16892,20 @@
           <w:rFonts w:ascii="Gurage Zebidar" w:hAnsi="Gurage Zebidar" w:cs="Zebidar"/>
           <w:lang w:val="am-ET"/>
         </w:rPr>
-        <w:t>መሰላል # ታረቢና ቁጥር ይፍትይፍት ቲደውሎ የግዝ ቁጥር ይጠፎ፤ # 1 ቲደርጒ የግዝ ፩  ይሐር በሮቱ። # ታሪቢና ቁጥር ይፍትይፍት በ</w:t>
+        <w:t>መሰላል # ታረቢና ቁጥር ይፍትይፍት ቲደውሎ የግዝ ቁጥር ይጠፎ፤ # 1 ቲደር</w:t>
+      </w:r>
+      <w:r>
+        <w:rPr>
+          <w:rFonts w:ascii="Gurage Zebidar" w:hAnsi="Gurage Zebidar" w:cs="Zebidar"/>
+        </w:rPr>
+        <w:t>𞟸</w:t>
+      </w:r>
+      <w:r>
+        <w:rPr>
+          <w:rFonts w:ascii="Gurage Zebidar" w:hAnsi="Gurage Zebidar" w:cs="Zebidar"/>
+          <w:lang w:val="am-ET"/>
+        </w:rPr>
+        <w:t xml:space="preserve"> የግዝ ፩  ይሐር በሮቱ። # ታሪቢና ቁጥር ይፍትይፍት በ</w:t>
       </w:r>
       <w:r>
         <w:rPr>
@@ -16840,7 +16918,20 @@
           <w:rFonts w:ascii="Gurage Zebidar" w:hAnsi="Gurage Zebidar" w:cs="Zebidar"/>
           <w:lang w:val="am-ET"/>
         </w:rPr>
-        <w:t>ፍሑይ ጡፍ ይረብሬ በሸሑ የ#  ምልክት ት ጋᎀ ድርጎይ።</w:t>
+        <w:t xml:space="preserve">ፍሑይ ጡፍ ይረብሬ በሸሑ የ#  ምልክት </w:t>
+      </w:r>
+      <w:r>
+        <w:rPr>
+          <w:rFonts w:ascii="Gurage Zebidar" w:hAnsi="Gurage Zebidar" w:cs="Zebidar"/>
+        </w:rPr>
+        <w:t>𞟪</w:t>
+      </w:r>
+      <w:r>
+        <w:rPr>
+          <w:rFonts w:ascii="Gurage Zebidar" w:hAnsi="Gurage Zebidar" w:cs="Zebidar"/>
+          <w:lang w:val="am-ET"/>
+        </w:rPr>
+        <w:t>ት ጋᎀ ድርጎይ።</w:t>
       </w:r>
     </w:p>
     <w:p>

</xml_diff>